<commit_message>
A few more notes to consider
Notes i've put down in the bottom half of the doc are things I reckon we
should remember to put into the speech/proposal
</commit_message>
<xml_diff>
--- a/1A.docx
+++ b/1A.docx
@@ -3348,165 +3348,155 @@
           <w:b/>
           <w:bCs/>
         </w:rPr>
-        <w:t>no</w:t>
-      </w:r>
-      <w:bookmarkStart w:id="0" w:name="_GoBack"/>
-      <w:bookmarkEnd w:id="0"/>
-      <w:r>
+        <w:t>no material interest</w:t>
+      </w:r>
+      <w:r>
+        <w:rPr>
+          <w:rFonts w:ascii="Arial" w:hAnsi="Arial" w:cs="Arial"/>
+        </w:rPr>
+        <w:t>, and no profit can be gained from it</w:t>
+      </w:r>
+    </w:p>
+    <w:p>
+      <w:pPr>
+        <w:spacing w:after="0"/>
+        <w:rPr>
+          <w:rFonts w:ascii="Arial" w:hAnsi="Arial" w:cs="Arial"/>
+        </w:rPr>
+      </w:pPr>
+    </w:p>
+    <w:p>
+      <w:pPr>
+        <w:spacing w:after="0"/>
         <w:rPr>
           <w:rFonts w:ascii="Arial" w:hAnsi="Arial" w:cs="Arial"/>
           <w:b/>
           <w:bCs/>
         </w:rPr>
-        <w:t xml:space="preserve"> material interest</w:t>
-      </w:r>
-      <w:r>
-        <w:rPr>
-          <w:rFonts w:ascii="Arial" w:hAnsi="Arial" w:cs="Arial"/>
-        </w:rPr>
-        <w:t>, and no profit can be gained from it</w:t>
-      </w:r>
-    </w:p>
-    <w:p>
-      <w:pPr>
-        <w:spacing w:after="0"/>
-        <w:rPr>
-          <w:rFonts w:ascii="Arial" w:hAnsi="Arial" w:cs="Arial"/>
-        </w:rPr>
-      </w:pPr>
-    </w:p>
-    <w:p>
-      <w:pPr>
-        <w:spacing w:after="0"/>
+      </w:pPr>
+      <w:r>
         <w:rPr>
           <w:rFonts w:ascii="Arial" w:hAnsi="Arial" w:cs="Arial"/>
           <w:b/>
           <w:bCs/>
         </w:rPr>
-      </w:pPr>
+        <w:t xml:space="preserve">Gamification is a process of enhancing a service with affordances for </w:t>
+      </w:r>
+      <w:proofErr w:type="spellStart"/>
       <w:r>
         <w:rPr>
           <w:rFonts w:ascii="Arial" w:hAnsi="Arial" w:cs="Arial"/>
           <w:b/>
           <w:bCs/>
         </w:rPr>
-        <w:t xml:space="preserve">Gamification is a process of enhancing a service with affordances for </w:t>
-      </w:r>
-      <w:proofErr w:type="spellStart"/>
+        <w:t>gameful</w:t>
+      </w:r>
+      <w:proofErr w:type="spellEnd"/>
       <w:r>
         <w:rPr>
           <w:rFonts w:ascii="Arial" w:hAnsi="Arial" w:cs="Arial"/>
           <w:b/>
           <w:bCs/>
         </w:rPr>
-        <w:t>gameful</w:t>
-      </w:r>
-      <w:proofErr w:type="spellEnd"/>
+        <w:t xml:space="preserve"> experiences in order to support user’s overall value creation.</w:t>
+      </w:r>
       <w:r>
         <w:rPr>
           <w:rFonts w:ascii="Arial" w:hAnsi="Arial" w:cs="Arial"/>
           <w:b/>
           <w:bCs/>
         </w:rPr>
-        <w:t xml:space="preserve"> experiences in order to support user’s overall value creation.</w:t>
-      </w:r>
+        <w:br/>
+        <w:t xml:space="preserve">~Kai </w:t>
+      </w:r>
+      <w:proofErr w:type="spellStart"/>
       <w:r>
         <w:rPr>
           <w:rFonts w:ascii="Arial" w:hAnsi="Arial" w:cs="Arial"/>
           <w:b/>
           <w:bCs/>
         </w:rPr>
-        <w:br/>
-        <w:t xml:space="preserve">~Kai </w:t>
-      </w:r>
-      <w:proofErr w:type="spellStart"/>
+        <w:t>Huotari</w:t>
+      </w:r>
+      <w:proofErr w:type="spellEnd"/>
       <w:r>
         <w:rPr>
           <w:rFonts w:ascii="Arial" w:hAnsi="Arial" w:cs="Arial"/>
           <w:b/>
           <w:bCs/>
         </w:rPr>
-        <w:t>Huotari</w:t>
-      </w:r>
-      <w:proofErr w:type="spellEnd"/>
+        <w:t xml:space="preserve">, </w:t>
+      </w:r>
+      <w:proofErr w:type="spellStart"/>
       <w:r>
         <w:rPr>
           <w:rFonts w:ascii="Arial" w:hAnsi="Arial" w:cs="Arial"/>
           <w:b/>
           <w:bCs/>
         </w:rPr>
-        <w:t xml:space="preserve">, </w:t>
-      </w:r>
-      <w:proofErr w:type="spellStart"/>
+        <w:t>Juho</w:t>
+      </w:r>
+      <w:proofErr w:type="spellEnd"/>
       <w:r>
         <w:rPr>
           <w:rFonts w:ascii="Arial" w:hAnsi="Arial" w:cs="Arial"/>
           <w:b/>
           <w:bCs/>
         </w:rPr>
-        <w:t>Juho</w:t>
-      </w:r>
-      <w:proofErr w:type="spellEnd"/>
+        <w:t xml:space="preserve"> </w:t>
+      </w:r>
+      <w:proofErr w:type="spellStart"/>
       <w:r>
         <w:rPr>
           <w:rFonts w:ascii="Arial" w:hAnsi="Arial" w:cs="Arial"/>
           <w:b/>
           <w:bCs/>
         </w:rPr>
-        <w:t xml:space="preserve"> </w:t>
-      </w:r>
+        <w:t>Hamari</w:t>
+      </w:r>
+      <w:proofErr w:type="spellEnd"/>
+    </w:p>
+    <w:p>
+      <w:pPr>
+        <w:spacing w:after="0"/>
+        <w:rPr>
+          <w:rFonts w:ascii="Arial" w:hAnsi="Arial" w:cs="Arial"/>
+        </w:rPr>
+      </w:pPr>
+    </w:p>
+    <w:p>
+      <w:pPr>
+        <w:spacing w:after="0"/>
+        <w:rPr>
+          <w:rFonts w:ascii="Arial" w:hAnsi="Arial" w:cs="Arial"/>
+        </w:rPr>
+      </w:pPr>
       <w:proofErr w:type="spellStart"/>
       <w:r>
         <w:rPr>
           <w:rFonts w:ascii="Arial" w:hAnsi="Arial" w:cs="Arial"/>
-          <w:b/>
-          <w:bCs/>
-        </w:rPr>
-        <w:t>Hamari</w:t>
+        </w:rPr>
+        <w:t>Aaah</w:t>
       </w:r>
       <w:proofErr w:type="spellEnd"/>
-    </w:p>
-    <w:p>
-      <w:pPr>
-        <w:spacing w:after="0"/>
-        <w:rPr>
-          <w:rFonts w:ascii="Arial" w:hAnsi="Arial" w:cs="Arial"/>
-        </w:rPr>
-      </w:pPr>
-    </w:p>
-    <w:p>
-      <w:pPr>
-        <w:spacing w:after="0"/>
-        <w:rPr>
-          <w:rFonts w:ascii="Arial" w:hAnsi="Arial" w:cs="Arial"/>
-        </w:rPr>
-      </w:pPr>
+      <w:r>
+        <w:rPr>
+          <w:rFonts w:ascii="Arial" w:hAnsi="Arial" w:cs="Arial"/>
+        </w:rPr>
+        <w:t xml:space="preserve">, Aha, </w:t>
+      </w:r>
       <w:proofErr w:type="spellStart"/>
       <w:r>
         <w:rPr>
           <w:rFonts w:ascii="Arial" w:hAnsi="Arial" w:cs="Arial"/>
         </w:rPr>
-        <w:t>Aaah</w:t>
+        <w:t>Haha</w:t>
       </w:r>
       <w:proofErr w:type="spellEnd"/>
       <w:r>
         <w:rPr>
           <w:rFonts w:ascii="Arial" w:hAnsi="Arial" w:cs="Arial"/>
         </w:rPr>
-        <w:t xml:space="preserve">, Aha, </w:t>
-      </w:r>
-      <w:proofErr w:type="spellStart"/>
-      <w:r>
-        <w:rPr>
-          <w:rFonts w:ascii="Arial" w:hAnsi="Arial" w:cs="Arial"/>
-        </w:rPr>
-        <w:t>Haha</w:t>
-      </w:r>
-      <w:proofErr w:type="spellEnd"/>
-      <w:r>
-        <w:rPr>
-          <w:rFonts w:ascii="Arial" w:hAnsi="Arial" w:cs="Arial"/>
-        </w:rPr>
         <w:t xml:space="preserve"> effect</w:t>
       </w:r>
     </w:p>
@@ -3536,6 +3526,28 @@
           <w:rFonts w:ascii="Arial" w:hAnsi="Arial" w:cs="Arial"/>
         </w:rPr>
         <w:t>Elements are not the game</w:t>
+      </w:r>
+    </w:p>
+    <w:p>
+      <w:pPr>
+        <w:spacing w:after="0"/>
+        <w:rPr>
+          <w:rFonts w:ascii="Arial" w:hAnsi="Arial" w:cs="Arial"/>
+        </w:rPr>
+      </w:pPr>
+    </w:p>
+    <w:p>
+      <w:pPr>
+        <w:spacing w:after="0"/>
+        <w:rPr>
+          <w:rFonts w:ascii="Arial" w:hAnsi="Arial" w:cs="Arial"/>
+        </w:rPr>
+      </w:pPr>
+      <w:r>
+        <w:rPr>
+          <w:rFonts w:ascii="Arial" w:hAnsi="Arial" w:cs="Arial"/>
+        </w:rPr>
+        <w:t xml:space="preserve">Talk about personality types – ISTJ ENTJ and stuff like that. </w:t>
       </w:r>
     </w:p>
     <w:p>
@@ -4319,28 +4331,823 @@
           <w:rFonts w:ascii="Arial" w:hAnsi="Arial" w:cs="Arial"/>
         </w:rPr>
       </w:pPr>
-    </w:p>
-    <w:p>
-      <w:pPr>
-        <w:spacing w:after="0"/>
-        <w:rPr>
-          <w:rFonts w:ascii="Arial" w:hAnsi="Arial" w:cs="Arial"/>
-        </w:rPr>
-      </w:pPr>
-      <w:r>
-        <w:rPr>
-          <w:rFonts w:ascii="Arial" w:hAnsi="Arial" w:cs="Arial"/>
-        </w:rPr>
-        <w:t xml:space="preserve">This is not proposal type. </w:t>
-      </w:r>
-    </w:p>
-    <w:p>
-      <w:pPr>
-        <w:spacing w:after="0"/>
-        <w:rPr>
-          <w:rFonts w:ascii="Arial" w:hAnsi="Arial" w:cs="Arial"/>
-        </w:rPr>
-      </w:pPr>
+      <w:r>
+        <w:rPr>
+          <w:rFonts w:ascii="Arial" w:hAnsi="Arial" w:cs="Arial"/>
+        </w:rPr>
+        <w:drawing>
+          <wp:inline distT="0" distB="0" distL="0" distR="0" wp14:anchorId="78C580BC" wp14:editId="4BE89EC9">
+            <wp:extent cx="2051437" cy="1327868"/>
+            <wp:effectExtent l="0" t="0" r="6350" b="5715"/>
+            <wp:docPr id="584" name="pasted-image.png"/>
+            <wp:cNvGraphicFramePr/>
+            <a:graphic xmlns:a="http://schemas.openxmlformats.org/drawingml/2006/main">
+              <a:graphicData uri="http://schemas.openxmlformats.org/drawingml/2006/picture">
+                <pic:pic xmlns:pic="http://schemas.openxmlformats.org/drawingml/2006/picture">
+                  <pic:nvPicPr>
+                    <pic:cNvPr id="584" name="pasted-image.png"/>
+                    <pic:cNvPicPr/>
+                  </pic:nvPicPr>
+                  <pic:blipFill>
+                    <a:blip r:embed="rId11">
+                      <a:extLst/>
+                    </a:blip>
+                    <a:srcRect t="7260"/>
+                    <a:stretch>
+                      <a:fillRect/>
+                    </a:stretch>
+                  </pic:blipFill>
+                  <pic:spPr>
+                    <a:xfrm>
+                      <a:off x="0" y="0"/>
+                      <a:ext cx="2052269" cy="1328406"/>
+                    </a:xfrm>
+                    <a:prstGeom prst="rect">
+                      <a:avLst/>
+                    </a:prstGeom>
+                    <a:ln w="3175">
+                      <a:miter lim="400000"/>
+                    </a:ln>
+                  </pic:spPr>
+                </pic:pic>
+              </a:graphicData>
+            </a:graphic>
+          </wp:inline>
+        </w:drawing>
+      </w:r>
+    </w:p>
+    <w:p>
+      <w:pPr>
+        <w:spacing w:after="0"/>
+        <w:rPr>
+          <w:rFonts w:ascii="Arial" w:hAnsi="Arial" w:cs="Arial"/>
+        </w:rPr>
+      </w:pPr>
+      <w:r>
+        <w:rPr>
+          <w:rFonts w:ascii="Arial" w:hAnsi="Arial" w:cs="Arial"/>
+        </w:rPr>
+        <w:lastRenderedPageBreak/>
+        <w:t xml:space="preserve">Easy to </w:t>
+      </w:r>
+      <w:proofErr w:type="spellStart"/>
+      <w:r>
+        <w:rPr>
+          <w:rFonts w:ascii="Arial" w:hAnsi="Arial" w:cs="Arial"/>
+        </w:rPr>
+        <w:t>onboard</w:t>
+      </w:r>
+      <w:proofErr w:type="spellEnd"/>
+      <w:r>
+        <w:rPr>
+          <w:rFonts w:ascii="Arial" w:hAnsi="Arial" w:cs="Arial"/>
+        </w:rPr>
+        <w:t>, difficult to master</w:t>
+      </w:r>
+    </w:p>
+    <w:p>
+      <w:pPr>
+        <w:spacing w:after="0"/>
+        <w:rPr>
+          <w:rFonts w:ascii="Arial" w:hAnsi="Arial" w:cs="Arial"/>
+        </w:rPr>
+      </w:pPr>
+    </w:p>
+    <w:p>
+      <w:pPr>
+        <w:spacing w:after="0"/>
+        <w:rPr>
+          <w:rFonts w:ascii="Arial" w:hAnsi="Arial" w:cs="Arial"/>
+        </w:rPr>
+      </w:pPr>
+      <w:r>
+        <w:rPr>
+          <w:noProof/>
+        </w:rPr>
+        <w:drawing>
+          <wp:inline distT="0" distB="0" distL="0" distR="0" wp14:anchorId="49B6AEAC" wp14:editId="445E847B">
+            <wp:extent cx="3077155" cy="2341728"/>
+            <wp:effectExtent l="0" t="0" r="0" b="1905"/>
+            <wp:docPr id="1" name="Picture 1"/>
+            <wp:cNvGraphicFramePr>
+              <a:graphicFrameLocks xmlns:a="http://schemas.openxmlformats.org/drawingml/2006/main" noChangeAspect="1"/>
+            </wp:cNvGraphicFramePr>
+            <a:graphic xmlns:a="http://schemas.openxmlformats.org/drawingml/2006/main">
+              <a:graphicData uri="http://schemas.openxmlformats.org/drawingml/2006/picture">
+                <pic:pic xmlns:pic="http://schemas.openxmlformats.org/drawingml/2006/picture">
+                  <pic:nvPicPr>
+                    <pic:cNvPr id="0" name=""/>
+                    <pic:cNvPicPr/>
+                  </pic:nvPicPr>
+                  <pic:blipFill>
+                    <a:blip r:embed="rId12"/>
+                    <a:stretch>
+                      <a:fillRect/>
+                    </a:stretch>
+                  </pic:blipFill>
+                  <pic:spPr>
+                    <a:xfrm>
+                      <a:off x="0" y="0"/>
+                      <a:ext cx="3076414" cy="2341164"/>
+                    </a:xfrm>
+                    <a:prstGeom prst="rect">
+                      <a:avLst/>
+                    </a:prstGeom>
+                  </pic:spPr>
+                </pic:pic>
+              </a:graphicData>
+            </a:graphic>
+          </wp:inline>
+        </w:drawing>
+      </w:r>
+    </w:p>
+    <w:p>
+      <w:pPr>
+        <w:spacing w:after="0"/>
+        <w:rPr>
+          <w:rFonts w:ascii="Arial" w:hAnsi="Arial" w:cs="Arial"/>
+        </w:rPr>
+      </w:pPr>
+    </w:p>
+    <w:p>
+      <w:pPr>
+        <w:spacing w:after="0"/>
+        <w:rPr>
+          <w:rFonts w:ascii="Arial" w:hAnsi="Arial" w:cs="Arial"/>
+        </w:rPr>
+      </w:pPr>
+      <w:r>
+        <w:rPr>
+          <w:rFonts w:ascii="Arial" w:hAnsi="Arial" w:cs="Arial"/>
+        </w:rPr>
+        <w:t>Self-Determination Theory</w:t>
+      </w:r>
+    </w:p>
+    <w:p>
+      <w:pPr>
+        <w:spacing w:after="0"/>
+        <w:rPr>
+          <w:rFonts w:ascii="Arial" w:hAnsi="Arial" w:cs="Arial"/>
+        </w:rPr>
+      </w:pPr>
+    </w:p>
+    <w:p>
+      <w:pPr>
+        <w:spacing w:after="0"/>
+        <w:rPr>
+          <w:rFonts w:ascii="Arial" w:hAnsi="Arial" w:cs="Arial"/>
+        </w:rPr>
+      </w:pPr>
+      <w:r>
+        <w:rPr>
+          <w:rFonts w:ascii="Arial" w:hAnsi="Arial" w:cs="Arial"/>
+        </w:rPr>
+        <w:t xml:space="preserve">SDT argues that human beings seek out (and continue to engage in) activities if they promise (and </w:t>
+      </w:r>
+      <w:proofErr w:type="gramStart"/>
+      <w:r>
+        <w:rPr>
+          <w:rFonts w:ascii="Arial" w:hAnsi="Arial" w:cs="Arial"/>
+        </w:rPr>
+        <w:t>succeed )</w:t>
+      </w:r>
+      <w:proofErr w:type="gramEnd"/>
+      <w:r>
+        <w:rPr>
+          <w:rFonts w:ascii="Arial" w:hAnsi="Arial" w:cs="Arial"/>
+        </w:rPr>
+        <w:t xml:space="preserve"> to satisfy intrinsic needs (motivations).</w:t>
+      </w:r>
+    </w:p>
+    <w:p>
+      <w:pPr>
+        <w:spacing w:after="0"/>
+        <w:rPr>
+          <w:rFonts w:ascii="Arial" w:hAnsi="Arial" w:cs="Arial"/>
+        </w:rPr>
+      </w:pPr>
+      <w:r>
+        <w:rPr>
+          <w:rFonts w:ascii="Arial" w:hAnsi="Arial" w:cs="Arial"/>
+        </w:rPr>
+        <w:t>(Lecture 5)</w:t>
+      </w:r>
+    </w:p>
+    <w:p>
+      <w:pPr>
+        <w:spacing w:after="0"/>
+        <w:rPr>
+          <w:rFonts w:ascii="Arial" w:hAnsi="Arial" w:cs="Arial"/>
+        </w:rPr>
+      </w:pPr>
+      <w:r>
+        <w:rPr>
+          <w:noProof/>
+        </w:rPr>
+        <w:drawing>
+          <wp:inline distT="0" distB="0" distL="0" distR="0" wp14:anchorId="65C15B7A" wp14:editId="24306139">
+            <wp:extent cx="5731510" cy="3295618"/>
+            <wp:effectExtent l="0" t="0" r="2540" b="635"/>
+            <wp:docPr id="2" name="Picture 2"/>
+            <wp:cNvGraphicFramePr>
+              <a:graphicFrameLocks xmlns:a="http://schemas.openxmlformats.org/drawingml/2006/main" noChangeAspect="1"/>
+            </wp:cNvGraphicFramePr>
+            <a:graphic xmlns:a="http://schemas.openxmlformats.org/drawingml/2006/main">
+              <a:graphicData uri="http://schemas.openxmlformats.org/drawingml/2006/picture">
+                <pic:pic xmlns:pic="http://schemas.openxmlformats.org/drawingml/2006/picture">
+                  <pic:nvPicPr>
+                    <pic:cNvPr id="0" name=""/>
+                    <pic:cNvPicPr/>
+                  </pic:nvPicPr>
+                  <pic:blipFill>
+                    <a:blip r:embed="rId13"/>
+                    <a:stretch>
+                      <a:fillRect/>
+                    </a:stretch>
+                  </pic:blipFill>
+                  <pic:spPr>
+                    <a:xfrm>
+                      <a:off x="0" y="0"/>
+                      <a:ext cx="5731510" cy="3295618"/>
+                    </a:xfrm>
+                    <a:prstGeom prst="rect">
+                      <a:avLst/>
+                    </a:prstGeom>
+                  </pic:spPr>
+                </pic:pic>
+              </a:graphicData>
+            </a:graphic>
+          </wp:inline>
+        </w:drawing>
+      </w:r>
+    </w:p>
+    <w:p>
+      <w:pPr>
+        <w:spacing w:after="0"/>
+        <w:rPr>
+          <w:rFonts w:ascii="Arial" w:hAnsi="Arial" w:cs="Arial"/>
+        </w:rPr>
+      </w:pPr>
+      <w:r>
+        <w:rPr>
+          <w:rFonts w:ascii="Arial" w:hAnsi="Arial" w:cs="Arial"/>
+        </w:rPr>
+        <w:t>Kinds of Fun – Marc LeBlanc</w:t>
+      </w:r>
+    </w:p>
+    <w:p>
+      <w:pPr>
+        <w:spacing w:after="0"/>
+        <w:rPr>
+          <w:rFonts w:ascii="Verdana" w:hAnsi="Verdana"/>
+          <w:color w:val="000000"/>
+          <w:sz w:val="18"/>
+          <w:szCs w:val="18"/>
+          <w:shd w:val="clear" w:color="auto" w:fill="EEEEEE"/>
+        </w:rPr>
+      </w:pPr>
+      <w:r>
+        <w:rPr>
+          <w:rFonts w:ascii="Verdana" w:hAnsi="Verdana"/>
+          <w:b/>
+          <w:bCs/>
+          <w:color w:val="000000"/>
+          <w:sz w:val="18"/>
+          <w:szCs w:val="18"/>
+          <w:shd w:val="clear" w:color="auto" w:fill="EEEEEE"/>
+        </w:rPr>
+        <w:t>Sensation</w:t>
+      </w:r>
+      <w:r>
+        <w:rPr>
+          <w:rStyle w:val="apple-converted-space"/>
+          <w:rFonts w:ascii="Verdana" w:hAnsi="Verdana"/>
+          <w:color w:val="000000"/>
+          <w:sz w:val="18"/>
+          <w:szCs w:val="18"/>
+          <w:shd w:val="clear" w:color="auto" w:fill="EEEEEE"/>
+        </w:rPr>
+        <w:t> </w:t>
+      </w:r>
+      <w:r>
+        <w:rPr>
+          <w:rFonts w:ascii="Verdana" w:hAnsi="Verdana"/>
+          <w:color w:val="000000"/>
+          <w:sz w:val="18"/>
+          <w:szCs w:val="18"/>
+          <w:shd w:val="clear" w:color="auto" w:fill="EEEEEE"/>
+        </w:rPr>
+        <w:t>- "To function as an art object, to look, sound or feel beautiful."</w:t>
+      </w:r>
+      <w:r>
+        <w:rPr>
+          <w:rFonts w:ascii="Verdana" w:hAnsi="Verdana"/>
+          <w:color w:val="000000"/>
+          <w:sz w:val="18"/>
+          <w:szCs w:val="18"/>
+        </w:rPr>
+        <w:br/>
+      </w:r>
+      <w:r>
+        <w:rPr>
+          <w:rFonts w:ascii="Verdana" w:hAnsi="Verdana"/>
+          <w:b/>
+          <w:bCs/>
+          <w:color w:val="000000"/>
+          <w:sz w:val="18"/>
+          <w:szCs w:val="18"/>
+          <w:shd w:val="clear" w:color="auto" w:fill="EEEEEE"/>
+        </w:rPr>
+        <w:t>Fantasy</w:t>
+      </w:r>
+      <w:r>
+        <w:rPr>
+          <w:rStyle w:val="apple-converted-space"/>
+          <w:rFonts w:ascii="Verdana" w:hAnsi="Verdana"/>
+          <w:color w:val="000000"/>
+          <w:sz w:val="18"/>
+          <w:szCs w:val="18"/>
+          <w:shd w:val="clear" w:color="auto" w:fill="EEEEEE"/>
+        </w:rPr>
+        <w:t> </w:t>
+      </w:r>
+      <w:r>
+        <w:rPr>
+          <w:rFonts w:ascii="Verdana" w:hAnsi="Verdana"/>
+          <w:color w:val="000000"/>
+          <w:sz w:val="18"/>
+          <w:szCs w:val="18"/>
+          <w:shd w:val="clear" w:color="auto" w:fill="EEEEEE"/>
+        </w:rPr>
+        <w:t>- "A game to be about something, a vehicle for make-believe."</w:t>
+      </w:r>
+      <w:r>
+        <w:rPr>
+          <w:rFonts w:ascii="Verdana" w:hAnsi="Verdana"/>
+          <w:color w:val="000000"/>
+          <w:sz w:val="18"/>
+          <w:szCs w:val="18"/>
+        </w:rPr>
+        <w:br/>
+      </w:r>
+      <w:r>
+        <w:rPr>
+          <w:rFonts w:ascii="Verdana" w:hAnsi="Verdana"/>
+          <w:b/>
+          <w:bCs/>
+          <w:color w:val="000000"/>
+          <w:sz w:val="18"/>
+          <w:szCs w:val="18"/>
+          <w:shd w:val="clear" w:color="auto" w:fill="EEEEEE"/>
+        </w:rPr>
+        <w:t>Narrative</w:t>
+      </w:r>
+      <w:r>
+        <w:rPr>
+          <w:rStyle w:val="apple-converted-space"/>
+          <w:rFonts w:ascii="Verdana" w:hAnsi="Verdana"/>
+          <w:color w:val="000000"/>
+          <w:sz w:val="18"/>
+          <w:szCs w:val="18"/>
+          <w:shd w:val="clear" w:color="auto" w:fill="EEEEEE"/>
+        </w:rPr>
+        <w:t> </w:t>
+      </w:r>
+      <w:r>
+        <w:rPr>
+          <w:rFonts w:ascii="Verdana" w:hAnsi="Verdana"/>
+          <w:color w:val="000000"/>
+          <w:sz w:val="18"/>
+          <w:szCs w:val="18"/>
+          <w:shd w:val="clear" w:color="auto" w:fill="EEEEEE"/>
+        </w:rPr>
+        <w:t>- "The ability for a game to function as a story, to unfold over time... think about a movie about a sporting event... there's story content in the sporting event itself. Those things form a narrative."</w:t>
+      </w:r>
+      <w:r>
+        <w:rPr>
+          <w:rFonts w:ascii="Verdana" w:hAnsi="Verdana"/>
+          <w:color w:val="000000"/>
+          <w:sz w:val="18"/>
+          <w:szCs w:val="18"/>
+        </w:rPr>
+        <w:br/>
+      </w:r>
+      <w:r>
+        <w:rPr>
+          <w:rFonts w:ascii="Verdana" w:hAnsi="Verdana"/>
+          <w:b/>
+          <w:bCs/>
+          <w:color w:val="000000"/>
+          <w:sz w:val="18"/>
+          <w:szCs w:val="18"/>
+          <w:shd w:val="clear" w:color="auto" w:fill="EEEEEE"/>
+        </w:rPr>
+        <w:t>Challenge</w:t>
+      </w:r>
+      <w:r>
+        <w:rPr>
+          <w:rStyle w:val="apple-converted-space"/>
+          <w:rFonts w:ascii="Verdana" w:hAnsi="Verdana"/>
+          <w:color w:val="000000"/>
+          <w:sz w:val="18"/>
+          <w:szCs w:val="18"/>
+          <w:shd w:val="clear" w:color="auto" w:fill="EEEEEE"/>
+        </w:rPr>
+        <w:t> </w:t>
+      </w:r>
+      <w:r>
+        <w:rPr>
+          <w:rFonts w:ascii="Verdana" w:hAnsi="Verdana"/>
+          <w:color w:val="000000"/>
+          <w:sz w:val="18"/>
+          <w:szCs w:val="18"/>
+          <w:shd w:val="clear" w:color="auto" w:fill="EEEEEE"/>
+        </w:rPr>
+        <w:t>- "The ability of a game to provide you obstacles to overcome, problems to solve, plans to form."</w:t>
+      </w:r>
+      <w:r>
+        <w:rPr>
+          <w:rFonts w:ascii="Verdana" w:hAnsi="Verdana"/>
+          <w:color w:val="000000"/>
+          <w:sz w:val="18"/>
+          <w:szCs w:val="18"/>
+        </w:rPr>
+        <w:br/>
+      </w:r>
+      <w:r>
+        <w:rPr>
+          <w:rFonts w:ascii="Verdana" w:hAnsi="Verdana"/>
+          <w:b/>
+          <w:bCs/>
+          <w:color w:val="000000"/>
+          <w:sz w:val="18"/>
+          <w:szCs w:val="18"/>
+          <w:shd w:val="clear" w:color="auto" w:fill="EEEEEE"/>
+        </w:rPr>
+        <w:t>Fellowship</w:t>
+      </w:r>
+      <w:r>
+        <w:rPr>
+          <w:rStyle w:val="apple-converted-space"/>
+          <w:rFonts w:ascii="Verdana" w:hAnsi="Verdana"/>
+          <w:color w:val="000000"/>
+          <w:sz w:val="18"/>
+          <w:szCs w:val="18"/>
+          <w:shd w:val="clear" w:color="auto" w:fill="EEEEEE"/>
+        </w:rPr>
+        <w:t> </w:t>
+      </w:r>
+      <w:r>
+        <w:rPr>
+          <w:rFonts w:ascii="Verdana" w:hAnsi="Verdana"/>
+          <w:color w:val="000000"/>
+          <w:sz w:val="18"/>
+          <w:szCs w:val="18"/>
+          <w:shd w:val="clear" w:color="auto" w:fill="EEEEEE"/>
+        </w:rPr>
+        <w:t xml:space="preserve">- "All of the social aspects of games; the </w:t>
+      </w:r>
+      <w:proofErr w:type="spellStart"/>
+      <w:r>
+        <w:rPr>
+          <w:rFonts w:ascii="Verdana" w:hAnsi="Verdana"/>
+          <w:color w:val="000000"/>
+          <w:sz w:val="18"/>
+          <w:szCs w:val="18"/>
+          <w:shd w:val="clear" w:color="auto" w:fill="EEEEEE"/>
+        </w:rPr>
+        <w:t>abiity</w:t>
+      </w:r>
+      <w:proofErr w:type="spellEnd"/>
+      <w:r>
+        <w:rPr>
+          <w:rFonts w:ascii="Verdana" w:hAnsi="Verdana"/>
+          <w:color w:val="000000"/>
+          <w:sz w:val="18"/>
+          <w:szCs w:val="18"/>
+          <w:shd w:val="clear" w:color="auto" w:fill="EEEEEE"/>
+        </w:rPr>
+        <w:t xml:space="preserve"> for a game to function as a social framework. </w:t>
+      </w:r>
+      <w:proofErr w:type="gramStart"/>
+      <w:r>
+        <w:rPr>
+          <w:rFonts w:ascii="Verdana" w:hAnsi="Verdana"/>
+          <w:color w:val="000000"/>
+          <w:sz w:val="18"/>
+          <w:szCs w:val="18"/>
+          <w:shd w:val="clear" w:color="auto" w:fill="EEEEEE"/>
+        </w:rPr>
+        <w:t>All the ways in which games facilitate human interaction."</w:t>
+      </w:r>
+      <w:proofErr w:type="gramEnd"/>
+      <w:r>
+        <w:rPr>
+          <w:rFonts w:ascii="Verdana" w:hAnsi="Verdana"/>
+          <w:color w:val="000000"/>
+          <w:sz w:val="18"/>
+          <w:szCs w:val="18"/>
+        </w:rPr>
+        <w:br/>
+      </w:r>
+      <w:r>
+        <w:rPr>
+          <w:rFonts w:ascii="Verdana" w:hAnsi="Verdana"/>
+          <w:b/>
+          <w:bCs/>
+          <w:color w:val="000000"/>
+          <w:sz w:val="18"/>
+          <w:szCs w:val="18"/>
+          <w:shd w:val="clear" w:color="auto" w:fill="EEEEEE"/>
+        </w:rPr>
+        <w:lastRenderedPageBreak/>
+        <w:t>Discovery</w:t>
+      </w:r>
+      <w:r>
+        <w:rPr>
+          <w:rStyle w:val="apple-converted-space"/>
+          <w:rFonts w:ascii="Verdana" w:hAnsi="Verdana"/>
+          <w:color w:val="000000"/>
+          <w:sz w:val="18"/>
+          <w:szCs w:val="18"/>
+          <w:shd w:val="clear" w:color="auto" w:fill="EEEEEE"/>
+        </w:rPr>
+        <w:t> </w:t>
+      </w:r>
+      <w:r>
+        <w:rPr>
+          <w:rFonts w:ascii="Verdana" w:hAnsi="Verdana"/>
+          <w:color w:val="000000"/>
+          <w:sz w:val="18"/>
+          <w:szCs w:val="18"/>
+          <w:shd w:val="clear" w:color="auto" w:fill="EEEEEE"/>
+        </w:rPr>
+        <w:t>- "An opportunity for a game to function as uncharted territory -- you could be a tourist walking around Disneyland, or you could be a tourist in the tech tree in Civilization and exploring it. To see a new space and become a master over it -- that's what I call discovery."</w:t>
+      </w:r>
+      <w:r>
+        <w:rPr>
+          <w:rStyle w:val="apple-converted-space"/>
+          <w:rFonts w:ascii="Verdana" w:hAnsi="Verdana"/>
+          <w:color w:val="000000"/>
+          <w:sz w:val="18"/>
+          <w:szCs w:val="18"/>
+          <w:shd w:val="clear" w:color="auto" w:fill="EEEEEE"/>
+        </w:rPr>
+        <w:t> </w:t>
+      </w:r>
+      <w:r>
+        <w:rPr>
+          <w:rFonts w:ascii="Verdana" w:hAnsi="Verdana"/>
+          <w:color w:val="000000"/>
+          <w:sz w:val="18"/>
+          <w:szCs w:val="18"/>
+        </w:rPr>
+        <w:br/>
+      </w:r>
+      <w:r>
+        <w:rPr>
+          <w:rFonts w:ascii="Verdana" w:hAnsi="Verdana"/>
+          <w:b/>
+          <w:bCs/>
+          <w:color w:val="000000"/>
+          <w:sz w:val="18"/>
+          <w:szCs w:val="18"/>
+          <w:shd w:val="clear" w:color="auto" w:fill="EEEEEE"/>
+        </w:rPr>
+        <w:t>Expression</w:t>
+      </w:r>
+      <w:r>
+        <w:rPr>
+          <w:rStyle w:val="apple-converted-space"/>
+          <w:rFonts w:ascii="Verdana" w:hAnsi="Verdana"/>
+          <w:color w:val="000000"/>
+          <w:sz w:val="18"/>
+          <w:szCs w:val="18"/>
+          <w:shd w:val="clear" w:color="auto" w:fill="EEEEEE"/>
+        </w:rPr>
+        <w:t> </w:t>
+      </w:r>
+      <w:r>
+        <w:rPr>
+          <w:rFonts w:ascii="Verdana" w:hAnsi="Verdana"/>
+          <w:color w:val="000000"/>
+          <w:sz w:val="18"/>
+          <w:szCs w:val="18"/>
+          <w:shd w:val="clear" w:color="auto" w:fill="EEEEEE"/>
+        </w:rPr>
+        <w:t xml:space="preserve">- "Whether it's how you dress your avatar or </w:t>
+      </w:r>
+      <w:proofErr w:type="gramStart"/>
+      <w:r>
+        <w:rPr>
+          <w:rFonts w:ascii="Verdana" w:hAnsi="Verdana"/>
+          <w:color w:val="000000"/>
+          <w:sz w:val="18"/>
+          <w:szCs w:val="18"/>
+          <w:shd w:val="clear" w:color="auto" w:fill="EEEEEE"/>
+        </w:rPr>
+        <w:t>it's</w:t>
+      </w:r>
+      <w:proofErr w:type="gramEnd"/>
+      <w:r>
+        <w:rPr>
+          <w:rFonts w:ascii="Verdana" w:hAnsi="Verdana"/>
+          <w:color w:val="000000"/>
+          <w:sz w:val="18"/>
+          <w:szCs w:val="18"/>
+          <w:shd w:val="clear" w:color="auto" w:fill="EEEEEE"/>
+        </w:rPr>
+        <w:t xml:space="preserve"> how you play. </w:t>
+      </w:r>
+      <w:proofErr w:type="gramStart"/>
+      <w:r>
+        <w:rPr>
+          <w:rFonts w:ascii="Verdana" w:hAnsi="Verdana"/>
+          <w:color w:val="000000"/>
+          <w:sz w:val="18"/>
+          <w:szCs w:val="18"/>
+          <w:shd w:val="clear" w:color="auto" w:fill="EEEEEE"/>
+        </w:rPr>
+        <w:t>Using the game as a vehicle for expressing yourself."</w:t>
+      </w:r>
+      <w:proofErr w:type="gramEnd"/>
+      <w:r>
+        <w:rPr>
+          <w:rFonts w:ascii="Verdana" w:hAnsi="Verdana"/>
+          <w:color w:val="000000"/>
+          <w:sz w:val="18"/>
+          <w:szCs w:val="18"/>
+        </w:rPr>
+        <w:br/>
+      </w:r>
+      <w:r>
+        <w:rPr>
+          <w:rFonts w:ascii="Verdana" w:hAnsi="Verdana"/>
+          <w:b/>
+          <w:bCs/>
+          <w:color w:val="000000"/>
+          <w:sz w:val="18"/>
+          <w:szCs w:val="18"/>
+          <w:shd w:val="clear" w:color="auto" w:fill="EEEEEE"/>
+        </w:rPr>
+        <w:t>Submission</w:t>
+      </w:r>
+      <w:r>
+        <w:rPr>
+          <w:rStyle w:val="apple-converted-space"/>
+          <w:rFonts w:ascii="Verdana" w:hAnsi="Verdana"/>
+          <w:color w:val="000000"/>
+          <w:sz w:val="18"/>
+          <w:szCs w:val="18"/>
+          <w:shd w:val="clear" w:color="auto" w:fill="EEEEEE"/>
+        </w:rPr>
+        <w:t> </w:t>
+      </w:r>
+      <w:r>
+        <w:rPr>
+          <w:rFonts w:ascii="Verdana" w:hAnsi="Verdana"/>
+          <w:color w:val="000000"/>
+          <w:sz w:val="18"/>
+          <w:szCs w:val="18"/>
+          <w:shd w:val="clear" w:color="auto" w:fill="EEEEEE"/>
+        </w:rPr>
+        <w:t>- "The pleasure of a game as a mindless pastime, like the pleasure of knitting or organizing CDs on a shelf. Some people play solitaire because it's an interesting problem; some play it for the pleasure of moving the cards around. The second is submission."</w:t>
+      </w:r>
+    </w:p>
+    <w:p>
+      <w:pPr>
+        <w:spacing w:after="0"/>
+        <w:rPr>
+          <w:rFonts w:ascii="Verdana" w:hAnsi="Verdana"/>
+          <w:color w:val="000000"/>
+          <w:sz w:val="18"/>
+          <w:szCs w:val="18"/>
+          <w:shd w:val="clear" w:color="auto" w:fill="EEEEEE"/>
+        </w:rPr>
+      </w:pPr>
+    </w:p>
+    <w:p>
+      <w:pPr>
+        <w:spacing w:after="0"/>
+        <w:rPr>
+          <w:rFonts w:ascii="Arial" w:hAnsi="Arial" w:cs="Arial"/>
+        </w:rPr>
+      </w:pPr>
+      <w:r>
+        <w:rPr>
+          <w:noProof/>
+        </w:rPr>
+        <w:drawing>
+          <wp:inline distT="0" distB="0" distL="0" distR="0" wp14:anchorId="7BDB263A" wp14:editId="0CCDE415">
+            <wp:extent cx="3275937" cy="2375754"/>
+            <wp:effectExtent l="0" t="0" r="1270" b="5715"/>
+            <wp:docPr id="3" name="Picture 3"/>
+            <wp:cNvGraphicFramePr>
+              <a:graphicFrameLocks xmlns:a="http://schemas.openxmlformats.org/drawingml/2006/main" noChangeAspect="1"/>
+            </wp:cNvGraphicFramePr>
+            <a:graphic xmlns:a="http://schemas.openxmlformats.org/drawingml/2006/main">
+              <a:graphicData uri="http://schemas.openxmlformats.org/drawingml/2006/picture">
+                <pic:pic xmlns:pic="http://schemas.openxmlformats.org/drawingml/2006/picture">
+                  <pic:nvPicPr>
+                    <pic:cNvPr id="0" name=""/>
+                    <pic:cNvPicPr/>
+                  </pic:nvPicPr>
+                  <pic:blipFill>
+                    <a:blip r:embed="rId14"/>
+                    <a:stretch>
+                      <a:fillRect/>
+                    </a:stretch>
+                  </pic:blipFill>
+                  <pic:spPr>
+                    <a:xfrm>
+                      <a:off x="0" y="0"/>
+                      <a:ext cx="3275148" cy="2375182"/>
+                    </a:xfrm>
+                    <a:prstGeom prst="rect">
+                      <a:avLst/>
+                    </a:prstGeom>
+                  </pic:spPr>
+                </pic:pic>
+              </a:graphicData>
+            </a:graphic>
+          </wp:inline>
+        </w:drawing>
+      </w:r>
+    </w:p>
+    <w:p>
+      <w:pPr>
+        <w:spacing w:after="0"/>
+        <w:rPr>
+          <w:rFonts w:ascii="Arial" w:hAnsi="Arial" w:cs="Arial"/>
+        </w:rPr>
+      </w:pPr>
+      <w:r>
+        <w:rPr>
+          <w:rFonts w:ascii="Arial" w:hAnsi="Arial" w:cs="Arial"/>
+        </w:rPr>
+        <w:drawing>
+          <wp:inline distT="0" distB="0" distL="0" distR="0" wp14:anchorId="70D1C836" wp14:editId="3AFAB4E1">
+            <wp:extent cx="2409245" cy="2655735"/>
+            <wp:effectExtent l="0" t="0" r="0" b="0"/>
+            <wp:docPr id="436" name="pasted-image.png"/>
+            <wp:cNvGraphicFramePr/>
+            <a:graphic xmlns:a="http://schemas.openxmlformats.org/drawingml/2006/main">
+              <a:graphicData uri="http://schemas.openxmlformats.org/drawingml/2006/picture">
+                <pic:pic xmlns:pic="http://schemas.openxmlformats.org/drawingml/2006/picture">
+                  <pic:nvPicPr>
+                    <pic:cNvPr id="436" name="pasted-image.png"/>
+                    <pic:cNvPicPr/>
+                  </pic:nvPicPr>
+                  <pic:blipFill>
+                    <a:blip r:embed="rId15">
+                      <a:extLst/>
+                    </a:blip>
+                    <a:stretch>
+                      <a:fillRect/>
+                    </a:stretch>
+                  </pic:blipFill>
+                  <pic:spPr>
+                    <a:xfrm>
+                      <a:off x="0" y="0"/>
+                      <a:ext cx="2410961" cy="2657626"/>
+                    </a:xfrm>
+                    <a:prstGeom prst="rect">
+                      <a:avLst/>
+                    </a:prstGeom>
+                    <a:ln w="3175">
+                      <a:miter lim="400000"/>
+                    </a:ln>
+                  </pic:spPr>
+                </pic:pic>
+              </a:graphicData>
+            </a:graphic>
+          </wp:inline>
+        </w:drawing>
+      </w:r>
+    </w:p>
+    <w:p>
+      <w:pPr>
+        <w:spacing w:after="0"/>
+        <w:rPr>
+          <w:rFonts w:ascii="Arial" w:hAnsi="Arial" w:cs="Arial"/>
+        </w:rPr>
+      </w:pPr>
+      <w:r>
+        <w:rPr>
+          <w:rFonts w:ascii="Arial" w:hAnsi="Arial" w:cs="Arial"/>
+        </w:rPr>
+        <w:t>Gamification for Education and Social Good</w:t>
+      </w:r>
+    </w:p>
+    <w:p>
+      <w:pPr>
+        <w:spacing w:after="0"/>
+        <w:rPr>
+          <w:rFonts w:ascii="Arial" w:hAnsi="Arial" w:cs="Arial"/>
+        </w:rPr>
+      </w:pPr>
+      <w:bookmarkStart w:id="0" w:name="_GoBack"/>
+      <w:bookmarkEnd w:id="0"/>
     </w:p>
     <w:sectPr>
       <w:pgSz w:w="11906" w:h="16838"/>
@@ -4375,7 +5182,7 @@
         <v:path o:extrusionok="f" gradientshapeok="t" o:connecttype="rect"/>
         <o:lock v:ext="edit" aspectratio="t"/>
       </v:shapetype>
-      <v:shape id="_x0000_i1027" type="#_x0000_t75" style="width:120.2pt;height:2in" o:bullet="t">
+      <v:shape id="_x0000_i1034" type="#_x0000_t75" style="width:120.2pt;height:2in" o:bullet="t">
         <v:imagedata r:id="rId1" o:title="art9538"/>
       </v:shape>
     </w:pict>
@@ -5761,7 +6568,6 @@
   <w:style w:type="character" w:default="1" w:styleId="DefaultParagraphFont">
     <w:name w:val="Default Paragraph Font"/>
     <w:uiPriority w:val="1"/>
-    <w:semiHidden/>
     <w:unhideWhenUsed/>
   </w:style>
   <w:style w:type="table" w:default="1" w:styleId="TableNormal">
@@ -5850,6 +6656,11 @@
       <w:sz w:val="16"/>
       <w:szCs w:val="16"/>
     </w:rPr>
+  </w:style>
+  <w:style w:type="character" w:customStyle="1" w:styleId="apple-converted-space">
+    <w:name w:val="apple-converted-space"/>
+    <w:basedOn w:val="DefaultParagraphFont"/>
+    <w:rsid w:val="000D1EA8"/>
   </w:style>
 </w:styles>
 </file>
@@ -6017,7 +6828,6 @@
   <w:style w:type="character" w:default="1" w:styleId="DefaultParagraphFont">
     <w:name w:val="Default Paragraph Font"/>
     <w:uiPriority w:val="1"/>
-    <w:semiHidden/>
     <w:unhideWhenUsed/>
   </w:style>
   <w:style w:type="table" w:default="1" w:styleId="TableNormal">
@@ -6106,6 +6916,11 @@
       <w:sz w:val="16"/>
       <w:szCs w:val="16"/>
     </w:rPr>
+  </w:style>
+  <w:style w:type="character" w:customStyle="1" w:styleId="apple-converted-space">
+    <w:name w:val="apple-converted-space"/>
+    <w:basedOn w:val="DefaultParagraphFont"/>
+    <w:rsid w:val="000D1EA8"/>
   </w:style>
 </w:styles>
 </file>

</xml_diff>